<commit_message>
agregar contenido unidad 3
</commit_message>
<xml_diff>
--- a/word/AVANCES PAGINA UNIDAD 3.docx
+++ b/word/AVANCES PAGINA UNIDAD 3.docx
@@ -1,6 +1,6 @@
 
 <file path=word/document.xml><?xml version="1.0" encoding="utf-8"?>
-<w:document xmlns:wpc="http://schemas.microsoft.com/office/word/2010/wordprocessingCanvas" xmlns:cx="http://schemas.microsoft.com/office/drawing/2014/chartex" xmlns:mc="http://schemas.openxmlformats.org/markup-compatibility/2006" xmlns:o="urn:schemas-microsoft-com:office:office" xmlns:r="http://schemas.openxmlformats.org/officeDocument/2006/relationships" xmlns:m="http://schemas.openxmlformats.org/officeDocument/2006/math" xmlns:v="urn:schemas-microsoft-com:vml" xmlns:wp14="http://schemas.microsoft.com/office/word/2010/wordprocessingDrawing" xmlns:wp="http://schemas.openxmlformats.org/drawingml/2006/wordprocessingDrawing" xmlns:w10="urn:schemas-microsoft-com:office:word" xmlns:w="http://schemas.openxmlformats.org/wordprocessingml/2006/main" xmlns:w14="http://schemas.microsoft.com/office/word/2010/wordml" xmlns:w15="http://schemas.microsoft.com/office/word/2012/wordml" xmlns:w16se="http://schemas.microsoft.com/office/word/2015/wordml/symex" xmlns:wpg="http://schemas.microsoft.com/office/word/2010/wordprocessingGroup" xmlns:wpi="http://schemas.microsoft.com/office/word/2010/wordprocessingInk" xmlns:wne="http://schemas.microsoft.com/office/word/2006/wordml" xmlns:wps="http://schemas.microsoft.com/office/word/2010/wordprocessingShape" mc:Ignorable="w14 w15 w16se wp14">
+<w:document xmlns:wpc="http://schemas.microsoft.com/office/word/2010/wordprocessingCanvas" xmlns:cx="http://schemas.microsoft.com/office/drawing/2014/chartex" xmlns:cx1="http://schemas.microsoft.com/office/drawing/2015/9/8/chartex" xmlns:cx2="http://schemas.microsoft.com/office/drawing/2015/10/21/chartex" xmlns:cx3="http://schemas.microsoft.com/office/drawing/2016/5/9/chartex" xmlns:cx4="http://schemas.microsoft.com/office/drawing/2016/5/10/chartex" xmlns:cx5="http://schemas.microsoft.com/office/drawing/2016/5/11/chartex" xmlns:cx6="http://schemas.microsoft.com/office/drawing/2016/5/12/chartex" xmlns:cx7="http://schemas.microsoft.com/office/drawing/2016/5/13/chartex" xmlns:cx8="http://schemas.microsoft.com/office/drawing/2016/5/14/chartex" xmlns:mc="http://schemas.openxmlformats.org/markup-compatibility/2006" xmlns:aink="http://schemas.microsoft.com/office/drawing/2016/ink" xmlns:am3d="http://schemas.microsoft.com/office/drawing/2017/model3d" xmlns:o="urn:schemas-microsoft-com:office:office" xmlns:oel="http://schemas.microsoft.com/office/2019/extlst" xmlns:r="http://schemas.openxmlformats.org/officeDocument/2006/relationships" xmlns:m="http://schemas.openxmlformats.org/officeDocument/2006/math" xmlns:v="urn:schemas-microsoft-com:vml" xmlns:wp14="http://schemas.microsoft.com/office/word/2010/wordprocessingDrawing" xmlns:wp="http://schemas.openxmlformats.org/drawingml/2006/wordprocessingDrawing" xmlns:w10="urn:schemas-microsoft-com:office:word" xmlns:w="http://schemas.openxmlformats.org/wordprocessingml/2006/main" xmlns:w14="http://schemas.microsoft.com/office/word/2010/wordml" xmlns:w15="http://schemas.microsoft.com/office/word/2012/wordml" xmlns:w16cex="http://schemas.microsoft.com/office/word/2018/wordml/cex" xmlns:w16cid="http://schemas.microsoft.com/office/word/2016/wordml/cid" xmlns:w16="http://schemas.microsoft.com/office/word/2018/wordml" xmlns:w16sdtdh="http://schemas.microsoft.com/office/word/2020/wordml/sdtdatahash" xmlns:w16se="http://schemas.microsoft.com/office/word/2015/wordml/symex" xmlns:wpg="http://schemas.microsoft.com/office/word/2010/wordprocessingGroup" xmlns:wpi="http://schemas.microsoft.com/office/word/2010/wordprocessingInk" xmlns:wne="http://schemas.microsoft.com/office/word/2006/wordml" xmlns:wps="http://schemas.microsoft.com/office/word/2010/wordprocessingShape" mc:Ignorable="w14 w15 w16se w16cid w16 w16cex w16sdtdh wp14">
   <w:body>
     <w:p>
       <w:pPr>
@@ -141,7 +141,7 @@
               </wp:anchor>
             </w:drawing>
           </mc:Choice>
-          <mc:Fallback xmlns:w16sdtdh="http://schemas.microsoft.com/office/word/2020/wordml/sdtdatahash" xmlns:w16="http://schemas.microsoft.com/office/word/2018/wordml" xmlns:w16cid="http://schemas.microsoft.com/office/word/2016/wordml/cid" xmlns:w16cex="http://schemas.microsoft.com/office/word/2018/wordml/cex" xmlns:oel="http://schemas.microsoft.com/office/2019/extlst" xmlns:am3d="http://schemas.microsoft.com/office/drawing/2017/model3d" xmlns:aink="http://schemas.microsoft.com/office/drawing/2016/ink" xmlns:cx8="http://schemas.microsoft.com/office/drawing/2016/5/14/chartex" xmlns:cx7="http://schemas.microsoft.com/office/drawing/2016/5/13/chartex" xmlns:cx6="http://schemas.microsoft.com/office/drawing/2016/5/12/chartex" xmlns:cx5="http://schemas.microsoft.com/office/drawing/2016/5/11/chartex" xmlns:cx4="http://schemas.microsoft.com/office/drawing/2016/5/10/chartex" xmlns:cx3="http://schemas.microsoft.com/office/drawing/2016/5/9/chartex" xmlns:cx2="http://schemas.microsoft.com/office/drawing/2015/10/21/chartex" xmlns:cx1="http://schemas.microsoft.com/office/drawing/2015/9/8/chartex">
+          <mc:Fallback>
             <w:pict>
               <v:roundrect w14:anchorId="51E50FE4" id="Rectángulo: esquinas redondeadas 25" o:spid="_x0000_s1026" style="position:absolute;margin-left:0;margin-top:17.8pt;width:461.25pt;height:60pt;z-index:-251642880;visibility:visible;mso-wrap-style:square;mso-width-percent:0;mso-height-percent:0;mso-wrap-distance-left:9pt;mso-wrap-distance-top:0;mso-wrap-distance-right:9pt;mso-wrap-distance-bottom:0;mso-position-horizontal:absolute;mso-position-horizontal-relative:text;mso-position-vertical:absolute;mso-position-vertical-relative:text;mso-width-percent:0;mso-height-percent:0;mso-width-relative:margin;mso-height-relative:margin;v-text-anchor:middle" arcsize="10923f" o:gfxdata="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" fillcolor="#91bce3 [2164]" strokecolor="#5b9bd5 [3204]" strokeweight=".5pt">
                 <v:fill color2="#7aaddd [2612]" rotate="t" colors="0 #b1cbe9;.5 #a3c1e5;1 #92b9e4" focus="100%" type="gradient">
@@ -187,14 +187,16 @@
         <w:rPr>
           <w:b/>
           <w:bCs/>
-          <w:sz w:val="40"/>
-          <w:szCs w:val="40"/>
-        </w:rPr>
-      </w:pPr>
-      <w:r>
-        <w:rPr>
-          <w:b/>
-          <w:bCs/>
+          <w:color w:val="70AD47" w:themeColor="accent6"/>
+          <w:sz w:val="40"/>
+          <w:szCs w:val="40"/>
+        </w:rPr>
+      </w:pPr>
+      <w:r>
+        <w:rPr>
+          <w:b/>
+          <w:bCs/>
+          <w:color w:val="70AD47" w:themeColor="accent6"/>
           <w:sz w:val="40"/>
           <w:szCs w:val="40"/>
         </w:rPr>
@@ -204,6 +206,7 @@
         <w:rPr>
           <w:b/>
           <w:bCs/>
+          <w:color w:val="70AD47" w:themeColor="accent6"/>
           <w:sz w:val="40"/>
           <w:szCs w:val="40"/>
         </w:rPr>
@@ -213,6 +216,7 @@
         <w:rPr>
           <w:b/>
           <w:bCs/>
+          <w:color w:val="70AD47" w:themeColor="accent6"/>
           <w:sz w:val="40"/>
           <w:szCs w:val="40"/>
         </w:rPr>
@@ -224,53 +228,38 @@
         <w:rPr>
           <w:b/>
           <w:bCs/>
-          <w:sz w:val="40"/>
-          <w:szCs w:val="40"/>
-        </w:rPr>
-      </w:pPr>
-    </w:p>
-    <w:p>
-      <w:pPr>
-        <w:rPr>
-          <w:bCs/>
-          <w:sz w:val="40"/>
-          <w:szCs w:val="40"/>
-        </w:rPr>
-      </w:pPr>
-      <w:r>
-        <w:rPr>
-          <w:bCs/>
-          <w:sz w:val="40"/>
-          <w:szCs w:val="40"/>
-        </w:rPr>
-        <w:t>Invasión secreta “Ecuación patrimonial, partida doble y asientos contables” te invitan a combatir con tus saberes para demostrar al mundo lo poderoso que eres.</w:t>
-      </w:r>
-    </w:p>
-    <w:p>
-      <w:pPr>
-        <w:rPr>
-          <w:b/>
-          <w:bCs/>
-          <w:sz w:val="40"/>
-          <w:szCs w:val="40"/>
-        </w:rPr>
-      </w:pPr>
-      <w:r>
-        <w:rPr>
-          <w:noProof/>
+          <w:color w:val="70AD47" w:themeColor="accent6"/>
+          <w:sz w:val="40"/>
+          <w:szCs w:val="40"/>
+        </w:rPr>
+      </w:pPr>
+    </w:p>
+    <w:p>
+      <w:pPr>
+        <w:rPr>
+          <w:bCs/>
+          <w:color w:val="70AD47" w:themeColor="accent6"/>
+          <w:sz w:val="40"/>
+          <w:szCs w:val="40"/>
+        </w:rPr>
+      </w:pPr>
+      <w:r>
+        <w:rPr>
+          <w:noProof/>
+          <w:color w:val="70AD47" w:themeColor="accent6"/>
           <w:lang w:eastAsia="es-CO"/>
         </w:rPr>
         <w:drawing>
-          <wp:anchor distT="0" distB="0" distL="114300" distR="114300" simplePos="0" relativeHeight="251675648" behindDoc="0" locked="0" layoutInCell="1" allowOverlap="1" wp14:anchorId="6B8C7855" wp14:editId="643BC620">
+          <wp:anchor distT="0" distB="0" distL="114300" distR="114300" simplePos="0" relativeHeight="251675648" behindDoc="0" locked="0" layoutInCell="1" allowOverlap="1" wp14:anchorId="6B8C7855" wp14:editId="64F34109">
             <wp:simplePos x="0" y="0"/>
             <wp:positionH relativeFrom="column">
-              <wp:posOffset>634365</wp:posOffset>
+              <wp:posOffset>0</wp:posOffset>
             </wp:positionH>
             <wp:positionV relativeFrom="paragraph">
-              <wp:posOffset>169545</wp:posOffset>
+              <wp:posOffset>1609725</wp:posOffset>
             </wp:positionV>
-            <wp:extent cx="4200525" cy="2422389"/>
-            <wp:effectExtent l="0" t="0" r="0" b="0"/>
+            <wp:extent cx="5496560" cy="2804160"/>
+            <wp:effectExtent l="0" t="0" r="2540" b="2540"/>
             <wp:wrapSquare wrapText="bothSides"/>
             <wp:docPr id="6" name="Imagen 6"/>
             <wp:cNvGraphicFramePr>
@@ -297,7 +286,7 @@
                   <pic:spPr bwMode="auto">
                     <a:xfrm>
                       <a:off x="0" y="0"/>
-                      <a:ext cx="4200525" cy="2422389"/>
+                      <a:ext cx="5496560" cy="2804160"/>
                     </a:xfrm>
                     <a:prstGeom prst="rect">
                       <a:avLst/>
@@ -323,134 +312,154 @@
           </wp:anchor>
         </w:drawing>
       </w:r>
-    </w:p>
-    <w:p>
-      <w:pPr>
-        <w:rPr>
-          <w:b/>
-          <w:bCs/>
-          <w:sz w:val="40"/>
-          <w:szCs w:val="40"/>
-        </w:rPr>
-      </w:pPr>
-    </w:p>
-    <w:p>
-      <w:pPr>
-        <w:rPr>
-          <w:b/>
-          <w:bCs/>
-          <w:sz w:val="40"/>
-          <w:szCs w:val="40"/>
-        </w:rPr>
-      </w:pPr>
-    </w:p>
-    <w:p>
-      <w:pPr>
-        <w:rPr>
-          <w:b/>
-          <w:bCs/>
-          <w:sz w:val="40"/>
-          <w:szCs w:val="40"/>
-        </w:rPr>
-      </w:pPr>
-    </w:p>
-    <w:p>
-      <w:pPr>
-        <w:rPr>
-          <w:b/>
-          <w:bCs/>
-          <w:sz w:val="40"/>
-          <w:szCs w:val="40"/>
-        </w:rPr>
-      </w:pPr>
-    </w:p>
-    <w:p>
-      <w:pPr>
-        <w:rPr>
-          <w:b/>
-          <w:bCs/>
-          <w:sz w:val="40"/>
-          <w:szCs w:val="40"/>
-        </w:rPr>
-      </w:pPr>
-    </w:p>
-    <w:p>
-      <w:pPr>
-        <w:rPr>
-          <w:b/>
-          <w:bCs/>
-          <w:sz w:val="40"/>
-          <w:szCs w:val="40"/>
-        </w:rPr>
-      </w:pPr>
-    </w:p>
-    <w:p>
-      <w:pPr>
-        <w:rPr>
-          <w:b/>
-          <w:bCs/>
-          <w:sz w:val="40"/>
-          <w:szCs w:val="40"/>
-        </w:rPr>
-      </w:pPr>
-    </w:p>
-    <w:p>
-      <w:pPr>
-        <w:rPr>
-          <w:b/>
-          <w:bCs/>
-          <w:sz w:val="40"/>
-          <w:szCs w:val="40"/>
-        </w:rPr>
-      </w:pPr>
-    </w:p>
-    <w:p>
-      <w:pPr>
-        <w:rPr>
-          <w:b/>
-          <w:bCs/>
-          <w:sz w:val="40"/>
-          <w:szCs w:val="40"/>
-        </w:rPr>
-      </w:pPr>
-    </w:p>
-    <w:p>
-      <w:pPr>
-        <w:rPr>
-          <w:b/>
-          <w:bCs/>
-          <w:sz w:val="40"/>
-          <w:szCs w:val="40"/>
-        </w:rPr>
-      </w:pPr>
-    </w:p>
-    <w:p>
-      <w:pPr>
-        <w:rPr>
-          <w:b/>
-          <w:bCs/>
-          <w:sz w:val="40"/>
-          <w:szCs w:val="40"/>
-        </w:rPr>
-      </w:pPr>
-    </w:p>
-    <w:p>
-      <w:pPr>
-        <w:rPr>
-          <w:b/>
-          <w:bCs/>
-          <w:sz w:val="40"/>
-          <w:szCs w:val="40"/>
-        </w:rPr>
-      </w:pPr>
-      <w:r>
-        <w:rPr>
-          <w:b/>
-          <w:bCs/>
-          <w:sz w:val="40"/>
-          <w:szCs w:val="40"/>
-        </w:rPr>
-        <w:lastRenderedPageBreak/>
+      <w:r>
+        <w:rPr>
+          <w:bCs/>
+          <w:color w:val="70AD47" w:themeColor="accent6"/>
+          <w:sz w:val="40"/>
+          <w:szCs w:val="40"/>
+        </w:rPr>
+        <w:t>Invasión secreta “Ecuación patrimonial, partida doble y asientos contables” te invitan a combatir con tus saberes para demostrar al mundo lo poderoso que eres.</w:t>
+      </w:r>
+    </w:p>
+    <w:p>
+      <w:pPr>
+        <w:rPr>
+          <w:b/>
+          <w:bCs/>
+          <w:sz w:val="40"/>
+          <w:szCs w:val="40"/>
+        </w:rPr>
+      </w:pPr>
+    </w:p>
+    <w:p>
+      <w:pPr>
+        <w:rPr>
+          <w:b/>
+          <w:bCs/>
+          <w:sz w:val="40"/>
+          <w:szCs w:val="40"/>
+        </w:rPr>
+      </w:pPr>
+    </w:p>
+    <w:p>
+      <w:pPr>
+        <w:rPr>
+          <w:b/>
+          <w:bCs/>
+          <w:sz w:val="40"/>
+          <w:szCs w:val="40"/>
+        </w:rPr>
+      </w:pPr>
+    </w:p>
+    <w:p>
+      <w:pPr>
+        <w:rPr>
+          <w:b/>
+          <w:bCs/>
+          <w:sz w:val="40"/>
+          <w:szCs w:val="40"/>
+        </w:rPr>
+      </w:pPr>
+    </w:p>
+    <w:p>
+      <w:pPr>
+        <w:rPr>
+          <w:b/>
+          <w:bCs/>
+          <w:sz w:val="40"/>
+          <w:szCs w:val="40"/>
+        </w:rPr>
+      </w:pPr>
+    </w:p>
+    <w:p>
+      <w:pPr>
+        <w:rPr>
+          <w:b/>
+          <w:bCs/>
+          <w:sz w:val="40"/>
+          <w:szCs w:val="40"/>
+        </w:rPr>
+      </w:pPr>
+    </w:p>
+    <w:p>
+      <w:pPr>
+        <w:rPr>
+          <w:b/>
+          <w:bCs/>
+          <w:sz w:val="40"/>
+          <w:szCs w:val="40"/>
+        </w:rPr>
+      </w:pPr>
+    </w:p>
+    <w:p>
+      <w:pPr>
+        <w:rPr>
+          <w:b/>
+          <w:bCs/>
+          <w:sz w:val="40"/>
+          <w:szCs w:val="40"/>
+        </w:rPr>
+      </w:pPr>
+    </w:p>
+    <w:p>
+      <w:pPr>
+        <w:rPr>
+          <w:b/>
+          <w:bCs/>
+          <w:sz w:val="40"/>
+          <w:szCs w:val="40"/>
+        </w:rPr>
+      </w:pPr>
+    </w:p>
+    <w:p>
+      <w:pPr>
+        <w:rPr>
+          <w:b/>
+          <w:bCs/>
+          <w:sz w:val="40"/>
+          <w:szCs w:val="40"/>
+        </w:rPr>
+      </w:pPr>
+    </w:p>
+    <w:p>
+      <w:pPr>
+        <w:rPr>
+          <w:b/>
+          <w:bCs/>
+          <w:sz w:val="40"/>
+          <w:szCs w:val="40"/>
+        </w:rPr>
+      </w:pPr>
+    </w:p>
+    <w:p>
+      <w:pPr>
+        <w:rPr>
+          <w:b/>
+          <w:bCs/>
+          <w:sz w:val="40"/>
+          <w:szCs w:val="40"/>
+        </w:rPr>
+      </w:pPr>
+    </w:p>
+    <w:p>
+      <w:pPr>
+        <w:rPr>
+          <w:b/>
+          <w:bCs/>
+          <w:color w:val="70AD47" w:themeColor="accent6"/>
+          <w:sz w:val="40"/>
+          <w:szCs w:val="40"/>
+        </w:rPr>
+      </w:pPr>
+      <w:r>
+        <w:rPr>
+          <w:b/>
+          <w:bCs/>
+          <w:color w:val="70AD47" w:themeColor="accent6"/>
+          <w:sz w:val="40"/>
+          <w:szCs w:val="40"/>
+        </w:rPr>
         <w:t>TEMA 1.</w:t>
       </w:r>
     </w:p>
@@ -459,14 +468,16 @@
         <w:rPr>
           <w:b/>
           <w:bCs/>
-          <w:sz w:val="40"/>
-          <w:szCs w:val="40"/>
-        </w:rPr>
-      </w:pPr>
-      <w:r>
-        <w:rPr>
-          <w:b/>
-          <w:bCs/>
+          <w:color w:val="70AD47" w:themeColor="accent6"/>
+          <w:sz w:val="40"/>
+          <w:szCs w:val="40"/>
+        </w:rPr>
+      </w:pPr>
+      <w:r>
+        <w:rPr>
+          <w:b/>
+          <w:bCs/>
+          <w:color w:val="70AD47" w:themeColor="accent6"/>
           <w:sz w:val="40"/>
           <w:szCs w:val="40"/>
         </w:rPr>
@@ -477,7 +488,7 @@
       <w:pPr>
         <w:rPr>
           <w:rFonts w:asciiTheme="majorHAnsi" w:hAnsiTheme="majorHAnsi" w:cs="Arial"/>
-          <w:color w:val="000000"/>
+          <w:color w:val="70AD47" w:themeColor="accent6"/>
           <w:sz w:val="40"/>
           <w:szCs w:val="40"/>
           <w:shd w:val="clear" w:color="auto" w:fill="FFFFFF"/>
@@ -486,7 +497,7 @@
       <w:r>
         <w:rPr>
           <w:rFonts w:asciiTheme="majorHAnsi" w:hAnsiTheme="majorHAnsi" w:cs="Arial"/>
-          <w:color w:val="000000"/>
+          <w:color w:val="70AD47" w:themeColor="accent6"/>
           <w:sz w:val="40"/>
           <w:szCs w:val="40"/>
           <w:shd w:val="clear" w:color="auto" w:fill="FFFFFF"/>
@@ -496,101 +507,71 @@
       <w:r>
         <w:rPr>
           <w:rFonts w:asciiTheme="majorHAnsi" w:hAnsiTheme="majorHAnsi" w:cs="Arial"/>
-          <w:color w:val="000000"/>
+          <w:color w:val="70AD47" w:themeColor="accent6"/>
           <w:sz w:val="40"/>
           <w:szCs w:val="40"/>
           <w:shd w:val="clear" w:color="auto" w:fill="FFFFFF"/>
         </w:rPr>
-        <w:t xml:space="preserve"> t</w:t>
+        <w:t xml:space="preserve"> tus habilidades para actuar te desafiamos a, llevar a cab</w:t>
       </w:r>
       <w:r>
         <w:rPr>
           <w:rFonts w:asciiTheme="majorHAnsi" w:hAnsiTheme="majorHAnsi" w:cs="Arial"/>
-          <w:color w:val="000000"/>
+          <w:color w:val="70AD47" w:themeColor="accent6"/>
           <w:sz w:val="40"/>
           <w:szCs w:val="40"/>
           <w:shd w:val="clear" w:color="auto" w:fill="FFFFFF"/>
         </w:rPr>
-        <w:t>us habi</w:t>
+        <w:t>o hazañas impresionantes y muchos otros retos, lo</w:t>
       </w:r>
       <w:r>
         <w:rPr>
           <w:rFonts w:asciiTheme="majorHAnsi" w:hAnsiTheme="majorHAnsi" w:cs="Arial"/>
-          <w:color w:val="000000"/>
+          <w:color w:val="70AD47" w:themeColor="accent6"/>
           <w:sz w:val="40"/>
           <w:szCs w:val="40"/>
           <w:shd w:val="clear" w:color="auto" w:fill="FFFFFF"/>
         </w:rPr>
-        <w:t>lidades para actuar te desafiamos a</w:t>
+        <w:t>s cuales te</w:t>
       </w:r>
       <w:r>
         <w:rPr>
           <w:rFonts w:asciiTheme="majorHAnsi" w:hAnsiTheme="majorHAnsi" w:cs="Arial"/>
-          <w:color w:val="000000"/>
+          <w:color w:val="70AD47" w:themeColor="accent6"/>
           <w:sz w:val="40"/>
           <w:szCs w:val="40"/>
           <w:shd w:val="clear" w:color="auto" w:fill="FFFFFF"/>
         </w:rPr>
-        <w:t>, llevar a cab</w:t>
+        <w:t xml:space="preserve"> harán</w:t>
       </w:r>
       <w:r>
         <w:rPr>
           <w:rFonts w:asciiTheme="majorHAnsi" w:hAnsiTheme="majorHAnsi" w:cs="Arial"/>
-          <w:color w:val="000000"/>
+          <w:color w:val="70AD47" w:themeColor="accent6"/>
           <w:sz w:val="40"/>
           <w:szCs w:val="40"/>
           <w:shd w:val="clear" w:color="auto" w:fill="FFFFFF"/>
         </w:rPr>
-        <w:t>o hazañas impresionantes y muchos otros retos, lo</w:t>
+        <w:t xml:space="preserve"> mer</w:t>
       </w:r>
       <w:r>
         <w:rPr>
           <w:rFonts w:asciiTheme="majorHAnsi" w:hAnsiTheme="majorHAnsi" w:cs="Arial"/>
-          <w:color w:val="000000"/>
+          <w:color w:val="70AD47" w:themeColor="accent6"/>
           <w:sz w:val="40"/>
           <w:szCs w:val="40"/>
           <w:shd w:val="clear" w:color="auto" w:fill="FFFFFF"/>
         </w:rPr>
-        <w:t>s cuales te</w:t>
+        <w:t>ecedor del puesto. Recuerda utilizar tus poderes para llegar a la m</w:t>
       </w:r>
       <w:r>
         <w:rPr>
           <w:rFonts w:asciiTheme="majorHAnsi" w:hAnsiTheme="majorHAnsi" w:cs="Arial"/>
-          <w:color w:val="000000"/>
+          <w:color w:val="70AD47" w:themeColor="accent6"/>
           <w:sz w:val="40"/>
           <w:szCs w:val="40"/>
           <w:shd w:val="clear" w:color="auto" w:fill="FFFFFF"/>
         </w:rPr>
-        <w:t xml:space="preserve"> harán</w:t>
-      </w:r>
-      <w:r>
-        <w:rPr>
-          <w:rFonts w:asciiTheme="majorHAnsi" w:hAnsiTheme="majorHAnsi" w:cs="Arial"/>
-          <w:color w:val="000000"/>
-          <w:sz w:val="40"/>
-          <w:szCs w:val="40"/>
-          <w:shd w:val="clear" w:color="auto" w:fill="FFFFFF"/>
-        </w:rPr>
-        <w:t xml:space="preserve"> mer</w:t>
-      </w:r>
-      <w:r>
-        <w:rPr>
-          <w:rFonts w:asciiTheme="majorHAnsi" w:hAnsiTheme="majorHAnsi" w:cs="Arial"/>
-          <w:color w:val="000000"/>
-          <w:sz w:val="40"/>
-          <w:szCs w:val="40"/>
-          <w:shd w:val="clear" w:color="auto" w:fill="FFFFFF"/>
-        </w:rPr>
-        <w:t>ecedor del puesto. Recuerda utilizar tus poderes para llegar a la m</w:t>
-      </w:r>
-      <w:r>
-        <w:rPr>
-          <w:rFonts w:asciiTheme="majorHAnsi" w:hAnsiTheme="majorHAnsi" w:cs="Arial"/>
-          <w:color w:val="000000"/>
-          <w:sz w:val="40"/>
-          <w:szCs w:val="40"/>
-          <w:shd w:val="clear" w:color="auto" w:fill="FFFFFF"/>
-        </w:rPr>
         <w:t>eta y concluir la ecuación patrimonial.</w:t>
       </w:r>
     </w:p>
@@ -602,32 +583,22 @@
           <w:szCs w:val="40"/>
         </w:rPr>
       </w:pPr>
-    </w:p>
-    <w:p>
-      <w:pPr>
-        <w:jc w:val="center"/>
-        <w:rPr>
-          <w:color w:val="FF0000"/>
-          <w:sz w:val="144"/>
-          <w:szCs w:val="144"/>
-        </w:rPr>
-      </w:pPr>
       <w:r>
         <w:rPr>
           <w:noProof/>
           <w:lang w:eastAsia="es-CO"/>
         </w:rPr>
         <w:drawing>
-          <wp:anchor distT="0" distB="0" distL="114300" distR="114300" simplePos="0" relativeHeight="251674624" behindDoc="0" locked="0" layoutInCell="1" allowOverlap="1" wp14:anchorId="6D0ABB0D" wp14:editId="0F857853">
+          <wp:anchor distT="0" distB="0" distL="114300" distR="114300" simplePos="0" relativeHeight="251674624" behindDoc="0" locked="0" layoutInCell="1" allowOverlap="1" wp14:anchorId="6D0ABB0D" wp14:editId="2C301E92">
             <wp:simplePos x="0" y="0"/>
             <wp:positionH relativeFrom="margin">
-              <wp:posOffset>605790</wp:posOffset>
+              <wp:posOffset>-83185</wp:posOffset>
             </wp:positionH>
             <wp:positionV relativeFrom="paragraph">
-              <wp:posOffset>79375</wp:posOffset>
+              <wp:posOffset>516890</wp:posOffset>
             </wp:positionV>
-            <wp:extent cx="4893310" cy="2809875"/>
-            <wp:effectExtent l="0" t="0" r="2540" b="9525"/>
+            <wp:extent cx="5579110" cy="3117215"/>
+            <wp:effectExtent l="0" t="0" r="0" b="0"/>
             <wp:wrapSquare wrapText="bothSides"/>
             <wp:docPr id="1" name="Imagen 1"/>
             <wp:cNvGraphicFramePr>
@@ -654,7 +625,7 @@
                   <pic:spPr bwMode="auto">
                     <a:xfrm>
                       <a:off x="0" y="0"/>
-                      <a:ext cx="4893310" cy="2809875"/>
+                      <a:ext cx="5579110" cy="3117215"/>
                     </a:xfrm>
                     <a:prstGeom prst="rect">
                       <a:avLst/>
@@ -693,6 +664,16 @@
     </w:p>
     <w:p>
       <w:pPr>
+        <w:jc w:val="center"/>
+        <w:rPr>
+          <w:color w:val="FF0000"/>
+          <w:sz w:val="144"/>
+          <w:szCs w:val="144"/>
+        </w:rPr>
+      </w:pPr>
+    </w:p>
+    <w:p>
+      <w:pPr>
         <w:rPr>
           <w:sz w:val="40"/>
           <w:szCs w:val="40"/>
@@ -834,66 +815,66 @@
           <w:sz w:val="40"/>
           <w:szCs w:val="40"/>
         </w:rPr>
+        <w:t>TEMA 2.</w:t>
+      </w:r>
+    </w:p>
+    <w:p>
+      <w:pPr>
+        <w:rPr>
+          <w:b/>
+          <w:bCs/>
+          <w:sz w:val="40"/>
+          <w:szCs w:val="40"/>
+        </w:rPr>
+      </w:pPr>
+      <w:r>
+        <w:rPr>
+          <w:b/>
+          <w:bCs/>
+          <w:sz w:val="40"/>
+          <w:szCs w:val="40"/>
+        </w:rPr>
+        <w:t>PARTIDA DOBLE</w:t>
+      </w:r>
+    </w:p>
+    <w:p>
+      <w:pPr>
+        <w:jc w:val="both"/>
+        <w:rPr>
+          <w:sz w:val="40"/>
+          <w:szCs w:val="40"/>
+        </w:rPr>
+      </w:pPr>
+      <w:r>
+        <w:rPr>
+          <w:sz w:val="40"/>
+          <w:szCs w:val="40"/>
+        </w:rPr>
+        <w:t>Tú, qué eres el héroe más poderoso del planeta, continua con la lucha de los desafíos para afianzar tus conocimientos y superar los aprendizajes obtenidos, en esta versión de partida doble.</w:t>
+      </w:r>
+    </w:p>
+    <w:p>
+      <w:pPr>
+        <w:jc w:val="both"/>
+        <w:rPr>
+          <w:sz w:val="40"/>
+          <w:szCs w:val="40"/>
+        </w:rPr>
+      </w:pPr>
+    </w:p>
+    <w:p>
+      <w:pPr>
+        <w:rPr>
+          <w:sz w:val="40"/>
+          <w:szCs w:val="40"/>
+        </w:rPr>
+      </w:pPr>
+      <w:r>
+        <w:rPr>
+          <w:noProof/>
+          <w:lang w:eastAsia="es-CO"/>
+        </w:rPr>
         <w:lastRenderedPageBreak/>
-        <w:t>TEMA 2.</w:t>
-      </w:r>
-    </w:p>
-    <w:p>
-      <w:pPr>
-        <w:rPr>
-          <w:b/>
-          <w:bCs/>
-          <w:sz w:val="40"/>
-          <w:szCs w:val="40"/>
-        </w:rPr>
-      </w:pPr>
-      <w:r>
-        <w:rPr>
-          <w:b/>
-          <w:bCs/>
-          <w:sz w:val="40"/>
-          <w:szCs w:val="40"/>
-        </w:rPr>
-        <w:t>PARTIDA DOBLE</w:t>
-      </w:r>
-    </w:p>
-    <w:p>
-      <w:pPr>
-        <w:jc w:val="both"/>
-        <w:rPr>
-          <w:sz w:val="40"/>
-          <w:szCs w:val="40"/>
-        </w:rPr>
-      </w:pPr>
-      <w:r>
-        <w:rPr>
-          <w:sz w:val="40"/>
-          <w:szCs w:val="40"/>
-        </w:rPr>
-        <w:t>Tú, qué eres el héroe más poderoso del planeta, continua con la lucha de los desafíos para afianzar tus conocimientos y superar los aprendizajes obtenidos, en esta versión de partida doble.</w:t>
-      </w:r>
-    </w:p>
-    <w:p>
-      <w:pPr>
-        <w:jc w:val="both"/>
-        <w:rPr>
-          <w:sz w:val="40"/>
-          <w:szCs w:val="40"/>
-        </w:rPr>
-      </w:pPr>
-    </w:p>
-    <w:p>
-      <w:pPr>
-        <w:rPr>
-          <w:sz w:val="40"/>
-          <w:szCs w:val="40"/>
-        </w:rPr>
-      </w:pPr>
-      <w:r>
-        <w:rPr>
-          <w:noProof/>
-          <w:lang w:eastAsia="es-CO"/>
-        </w:rPr>
         <w:drawing>
           <wp:inline distT="0" distB="0" distL="0" distR="0" wp14:anchorId="350D60BB" wp14:editId="45821FDF">
             <wp:extent cx="5762625" cy="3256278"/>
@@ -1057,18 +1038,19 @@
         <w:rPr>
           <w:b/>
           <w:bCs/>
-          <w:sz w:val="40"/>
-          <w:szCs w:val="40"/>
-        </w:rPr>
-      </w:pPr>
-      <w:r>
-        <w:rPr>
-          <w:b/>
-          <w:bCs/>
-          <w:sz w:val="40"/>
-          <w:szCs w:val="40"/>
-        </w:rPr>
-        <w:lastRenderedPageBreak/>
+          <w:color w:val="70AD47" w:themeColor="accent6"/>
+          <w:sz w:val="40"/>
+          <w:szCs w:val="40"/>
+        </w:rPr>
+      </w:pPr>
+      <w:r>
+        <w:rPr>
+          <w:b/>
+          <w:bCs/>
+          <w:color w:val="70AD47" w:themeColor="accent6"/>
+          <w:sz w:val="40"/>
+          <w:szCs w:val="40"/>
+        </w:rPr>
         <w:t>TEMA 3.</w:t>
       </w:r>
     </w:p>
@@ -1077,14 +1059,16 @@
         <w:rPr>
           <w:b/>
           <w:bCs/>
-          <w:sz w:val="40"/>
-          <w:szCs w:val="40"/>
-        </w:rPr>
-      </w:pPr>
-      <w:r>
-        <w:rPr>
-          <w:b/>
-          <w:bCs/>
+          <w:color w:val="70AD47" w:themeColor="accent6"/>
+          <w:sz w:val="40"/>
+          <w:szCs w:val="40"/>
+        </w:rPr>
+      </w:pPr>
+      <w:r>
+        <w:rPr>
+          <w:b/>
+          <w:bCs/>
+          <w:color w:val="70AD47" w:themeColor="accent6"/>
           <w:sz w:val="40"/>
           <w:szCs w:val="40"/>
         </w:rPr>
@@ -1096,13 +1080,15 @@
         <w:jc w:val="both"/>
         <w:rPr>
           <w:bCs/>
-          <w:sz w:val="40"/>
-          <w:szCs w:val="40"/>
-        </w:rPr>
-      </w:pPr>
-      <w:r>
-        <w:rPr>
-          <w:bCs/>
+          <w:color w:val="70AD47" w:themeColor="accent6"/>
+          <w:sz w:val="40"/>
+          <w:szCs w:val="40"/>
+        </w:rPr>
+      </w:pPr>
+      <w:r>
+        <w:rPr>
+          <w:bCs/>
+          <w:color w:val="70AD47" w:themeColor="accent6"/>
           <w:sz w:val="40"/>
           <w:szCs w:val="40"/>
         </w:rPr>
@@ -1111,6 +1097,7 @@
       <w:r>
         <w:rPr>
           <w:bCs/>
+          <w:color w:val="70AD47" w:themeColor="accent6"/>
           <w:sz w:val="40"/>
           <w:szCs w:val="40"/>
         </w:rPr>
@@ -1144,6 +1131,7 @@
           <w:noProof/>
           <w:lang w:eastAsia="es-CO"/>
         </w:rPr>
+        <w:lastRenderedPageBreak/>
         <w:t xml:space="preserve"> </w:t>
       </w:r>
       <w:r>
@@ -1352,100 +1340,105 @@
         <w:rPr>
           <w:b/>
           <w:noProof/>
-          <w:sz w:val="40"/>
-          <w:szCs w:val="40"/>
-          <w:lang w:eastAsia="es-CO"/>
-        </w:rPr>
-      </w:pPr>
-      <w:r>
-        <w:rPr>
-          <w:b/>
-          <w:noProof/>
-          <w:sz w:val="40"/>
-          <w:szCs w:val="40"/>
+          <w:color w:val="70AD47" w:themeColor="accent6"/>
+          <w:sz w:val="40"/>
+          <w:szCs w:val="40"/>
+          <w:lang w:eastAsia="es-CO"/>
+        </w:rPr>
+      </w:pPr>
+      <w:r>
+        <w:rPr>
+          <w:b/>
+          <w:noProof/>
+          <w:color w:val="70AD47" w:themeColor="accent6"/>
+          <w:sz w:val="40"/>
+          <w:szCs w:val="40"/>
+          <w:lang w:eastAsia="es-CO"/>
+        </w:rPr>
+        <w:t>TEMA 4.</w:t>
+      </w:r>
+    </w:p>
+    <w:p>
+      <w:pPr>
+        <w:rPr>
+          <w:b/>
+          <w:noProof/>
+          <w:color w:val="70AD47" w:themeColor="accent6"/>
+          <w:sz w:val="40"/>
+          <w:szCs w:val="40"/>
+          <w:lang w:eastAsia="es-CO"/>
+        </w:rPr>
+      </w:pPr>
+      <w:r>
+        <w:rPr>
+          <w:b/>
+          <w:noProof/>
+          <w:color w:val="70AD47" w:themeColor="accent6"/>
+          <w:sz w:val="40"/>
+          <w:szCs w:val="40"/>
+          <w:lang w:eastAsia="es-CO"/>
+        </w:rPr>
+        <w:t>SOPORTES CONTABLES</w:t>
+      </w:r>
+    </w:p>
+    <w:p>
+      <w:pPr>
+        <w:rPr>
+          <w:noProof/>
+          <w:color w:val="70AD47" w:themeColor="accent6"/>
+          <w:sz w:val="40"/>
+          <w:szCs w:val="40"/>
+          <w:lang w:eastAsia="es-CO"/>
+        </w:rPr>
+      </w:pPr>
+      <w:r>
+        <w:rPr>
+          <w:noProof/>
+          <w:color w:val="70AD47" w:themeColor="accent6"/>
+          <w:sz w:val="40"/>
+          <w:szCs w:val="40"/>
+          <w:lang w:eastAsia="es-CO"/>
+        </w:rPr>
+        <w:t>Tú que eres cibernauta, anímate a lle</w:t>
+      </w:r>
+      <w:r>
+        <w:rPr>
+          <w:noProof/>
+          <w:color w:val="70AD47" w:themeColor="accent6"/>
+          <w:sz w:val="40"/>
+          <w:szCs w:val="40"/>
+          <w:lang w:eastAsia="es-CO"/>
+        </w:rPr>
+        <w:t>var el control al maravilloso mundo de los soprtes contables, con esto avanzarás en tu preparación y subirás de nivel.</w:t>
+      </w:r>
+    </w:p>
+    <w:p>
+      <w:pPr>
+        <w:rPr>
+          <w:b/>
+          <w:noProof/>
+          <w:sz w:val="40"/>
+          <w:szCs w:val="40"/>
+          <w:lang w:eastAsia="es-CO"/>
+        </w:rPr>
+      </w:pPr>
+      <w:r>
+        <w:rPr>
+          <w:noProof/>
           <w:lang w:eastAsia="es-CO"/>
         </w:rPr>
         <w:lastRenderedPageBreak/>
-        <w:t>TEMA 4.</w:t>
-      </w:r>
-    </w:p>
-    <w:p>
-      <w:pPr>
-        <w:rPr>
-          <w:b/>
-          <w:noProof/>
-          <w:sz w:val="40"/>
-          <w:szCs w:val="40"/>
-          <w:lang w:eastAsia="es-CO"/>
-        </w:rPr>
-      </w:pPr>
-      <w:r>
-        <w:rPr>
-          <w:b/>
-          <w:noProof/>
-          <w:sz w:val="40"/>
-          <w:szCs w:val="40"/>
-          <w:lang w:eastAsia="es-CO"/>
-        </w:rPr>
-        <w:t>SOPORTES CONTABLES</w:t>
-      </w:r>
-    </w:p>
-    <w:p>
-      <w:pPr>
-        <w:rPr>
-          <w:noProof/>
-          <w:sz w:val="40"/>
-          <w:szCs w:val="40"/>
-          <w:lang w:eastAsia="es-CO"/>
-        </w:rPr>
-      </w:pPr>
-      <w:r>
-        <w:rPr>
-          <w:noProof/>
-          <w:sz w:val="40"/>
-          <w:szCs w:val="40"/>
-          <w:lang w:eastAsia="es-CO"/>
-        </w:rPr>
-        <w:t>Tú que eres cibernauta, anímate a lle</w:t>
-      </w:r>
-      <w:r>
-        <w:rPr>
-          <w:noProof/>
-          <w:sz w:val="40"/>
-          <w:szCs w:val="40"/>
-          <w:lang w:eastAsia="es-CO"/>
-        </w:rPr>
-        <w:t>var el control al maravilloso mundo de los soprtes contables, con esto avanzarás en tu preparación y subirás de nivel.</w:t>
-      </w:r>
-    </w:p>
-    <w:p>
-      <w:pPr>
-        <w:rPr>
-          <w:b/>
-          <w:noProof/>
-          <w:sz w:val="40"/>
-          <w:szCs w:val="40"/>
-          <w:lang w:eastAsia="es-CO"/>
-        </w:rPr>
-      </w:pPr>
-      <w:bookmarkStart w:id="0" w:name="_GoBack"/>
-      <w:bookmarkEnd w:id="0"/>
-      <w:r>
-        <w:rPr>
-          <w:noProof/>
-          <w:lang w:eastAsia="es-CO"/>
-        </w:rPr>
         <w:drawing>
-          <wp:anchor distT="0" distB="0" distL="114300" distR="114300" simplePos="0" relativeHeight="251676672" behindDoc="0" locked="0" layoutInCell="1" allowOverlap="1" wp14:anchorId="4B6058A0" wp14:editId="0B659379">
+          <wp:anchor distT="0" distB="0" distL="114300" distR="114300" simplePos="0" relativeHeight="251676672" behindDoc="0" locked="0" layoutInCell="1" allowOverlap="1" wp14:anchorId="4B6058A0" wp14:editId="2915F2D1">
             <wp:simplePos x="0" y="0"/>
             <wp:positionH relativeFrom="column">
-              <wp:posOffset>434340</wp:posOffset>
+              <wp:posOffset>166370</wp:posOffset>
             </wp:positionH>
             <wp:positionV relativeFrom="paragraph">
               <wp:posOffset>429895</wp:posOffset>
             </wp:positionV>
-            <wp:extent cx="4609416" cy="2867025"/>
-            <wp:effectExtent l="0" t="0" r="1270" b="0"/>
+            <wp:extent cx="5309235" cy="3019425"/>
+            <wp:effectExtent l="0" t="0" r="0" b="3175"/>
             <wp:wrapSquare wrapText="bothSides"/>
             <wp:docPr id="8" name="Imagen 8"/>
             <wp:cNvGraphicFramePr>
@@ -1472,7 +1465,7 @@
                   <pic:spPr bwMode="auto">
                     <a:xfrm>
                       <a:off x="0" y="0"/>
-                      <a:ext cx="4609416" cy="2867025"/>
+                      <a:ext cx="5309235" cy="3019425"/>
                     </a:xfrm>
                     <a:prstGeom prst="rect">
                       <a:avLst/>
@@ -1510,7 +1503,7 @@
 </file>
 
 <file path=word/numbering.xml><?xml version="1.0" encoding="utf-8"?>
-<w:numbering xmlns:wpc="http://schemas.microsoft.com/office/word/2010/wordprocessingCanvas" xmlns:cx="http://schemas.microsoft.com/office/drawing/2014/chartex" xmlns:mc="http://schemas.openxmlformats.org/markup-compatibility/2006" xmlns:o="urn:schemas-microsoft-com:office:office" xmlns:r="http://schemas.openxmlformats.org/officeDocument/2006/relationships" xmlns:m="http://schemas.openxmlformats.org/officeDocument/2006/math" xmlns:v="urn:schemas-microsoft-com:vml" xmlns:wp14="http://schemas.microsoft.com/office/word/2010/wordprocessingDrawing" xmlns:wp="http://schemas.openxmlformats.org/drawingml/2006/wordprocessingDrawing" xmlns:w10="urn:schemas-microsoft-com:office:word" xmlns:w="http://schemas.openxmlformats.org/wordprocessingml/2006/main" xmlns:w14="http://schemas.microsoft.com/office/word/2010/wordml" xmlns:w15="http://schemas.microsoft.com/office/word/2012/wordml" xmlns:w16se="http://schemas.microsoft.com/office/word/2015/wordml/symex" xmlns:wpg="http://schemas.microsoft.com/office/word/2010/wordprocessingGroup" xmlns:wpi="http://schemas.microsoft.com/office/word/2010/wordprocessingInk" xmlns:wne="http://schemas.microsoft.com/office/word/2006/wordml" xmlns:wps="http://schemas.microsoft.com/office/word/2010/wordprocessingShape" mc:Ignorable="w14 w15 w16se wp14">
+<w:numbering xmlns:wpc="http://schemas.microsoft.com/office/word/2010/wordprocessingCanvas" xmlns:cx="http://schemas.microsoft.com/office/drawing/2014/chartex" xmlns:cx1="http://schemas.microsoft.com/office/drawing/2015/9/8/chartex" xmlns:cx2="http://schemas.microsoft.com/office/drawing/2015/10/21/chartex" xmlns:cx3="http://schemas.microsoft.com/office/drawing/2016/5/9/chartex" xmlns:cx4="http://schemas.microsoft.com/office/drawing/2016/5/10/chartex" xmlns:cx5="http://schemas.microsoft.com/office/drawing/2016/5/11/chartex" xmlns:cx6="http://schemas.microsoft.com/office/drawing/2016/5/12/chartex" xmlns:cx7="http://schemas.microsoft.com/office/drawing/2016/5/13/chartex" xmlns:cx8="http://schemas.microsoft.com/office/drawing/2016/5/14/chartex" xmlns:mc="http://schemas.openxmlformats.org/markup-compatibility/2006" xmlns:aink="http://schemas.microsoft.com/office/drawing/2016/ink" xmlns:am3d="http://schemas.microsoft.com/office/drawing/2017/model3d" xmlns:o="urn:schemas-microsoft-com:office:office" xmlns:oel="http://schemas.microsoft.com/office/2019/extlst" xmlns:r="http://schemas.openxmlformats.org/officeDocument/2006/relationships" xmlns:m="http://schemas.openxmlformats.org/officeDocument/2006/math" xmlns:v="urn:schemas-microsoft-com:vml" xmlns:wp14="http://schemas.microsoft.com/office/word/2010/wordprocessingDrawing" xmlns:wp="http://schemas.openxmlformats.org/drawingml/2006/wordprocessingDrawing" xmlns:w10="urn:schemas-microsoft-com:office:word" xmlns:w="http://schemas.openxmlformats.org/wordprocessingml/2006/main" xmlns:w14="http://schemas.microsoft.com/office/word/2010/wordml" xmlns:w15="http://schemas.microsoft.com/office/word/2012/wordml" xmlns:w16cex="http://schemas.microsoft.com/office/word/2018/wordml/cex" xmlns:w16cid="http://schemas.microsoft.com/office/word/2016/wordml/cid" xmlns:w16="http://schemas.microsoft.com/office/word/2018/wordml" xmlns:w16sdtdh="http://schemas.microsoft.com/office/word/2020/wordml/sdtdatahash" xmlns:w16se="http://schemas.microsoft.com/office/word/2015/wordml/symex" xmlns:wpg="http://schemas.microsoft.com/office/word/2010/wordprocessingGroup" xmlns:wpi="http://schemas.microsoft.com/office/word/2010/wordprocessingInk" xmlns:wne="http://schemas.microsoft.com/office/word/2006/wordml" xmlns:wps="http://schemas.microsoft.com/office/word/2010/wordprocessingShape" mc:Ignorable="w14 w15 w16se w16cid w16 w16cex w16sdtdh wp14">
   <w:abstractNum w:abstractNumId="0" w15:restartNumberingAfterBreak="0">
     <w:nsid w:val="545D3609"/>
     <w:multiLevelType w:val="hybridMultilevel"/>
@@ -1689,17 +1682,17 @@
       </w:pPr>
     </w:lvl>
   </w:abstractNum>
-  <w:num w:numId="1">
+  <w:num w:numId="1" w16cid:durableId="582448601">
     <w:abstractNumId w:val="0"/>
   </w:num>
-  <w:num w:numId="2">
+  <w:num w:numId="2" w16cid:durableId="566690551">
     <w:abstractNumId w:val="1"/>
   </w:num>
 </w:numbering>
 </file>
 
 <file path=word/styles.xml><?xml version="1.0" encoding="utf-8"?>
-<w:styles xmlns:mc="http://schemas.openxmlformats.org/markup-compatibility/2006" xmlns:r="http://schemas.openxmlformats.org/officeDocument/2006/relationships" xmlns:w="http://schemas.openxmlformats.org/wordprocessingml/2006/main" xmlns:w14="http://schemas.microsoft.com/office/word/2010/wordml" xmlns:w15="http://schemas.microsoft.com/office/word/2012/wordml" xmlns:w16se="http://schemas.microsoft.com/office/word/2015/wordml/symex" mc:Ignorable="w14 w15 w16se">
+<w:styles xmlns:mc="http://schemas.openxmlformats.org/markup-compatibility/2006" xmlns:r="http://schemas.openxmlformats.org/officeDocument/2006/relationships" xmlns:w="http://schemas.openxmlformats.org/wordprocessingml/2006/main" xmlns:w14="http://schemas.microsoft.com/office/word/2010/wordml" xmlns:w15="http://schemas.microsoft.com/office/word/2012/wordml" xmlns:w16cex="http://schemas.microsoft.com/office/word/2018/wordml/cex" xmlns:w16cid="http://schemas.microsoft.com/office/word/2016/wordml/cid" xmlns:w16="http://schemas.microsoft.com/office/word/2018/wordml" xmlns:w16sdtdh="http://schemas.microsoft.com/office/word/2020/wordml/sdtdatahash" xmlns:w16se="http://schemas.microsoft.com/office/word/2015/wordml/symex" mc:Ignorable="w14 w15 w16se w16cid w16 w16cex w16sdtdh">
   <w:docDefaults>
     <w:rPrDefault>
       <w:rPr>
@@ -1715,7 +1708,7 @@
       </w:pPr>
     </w:pPrDefault>
   </w:docDefaults>
-  <w:latentStyles w:defLockedState="0" w:defUIPriority="99" w:defSemiHidden="0" w:defUnhideWhenUsed="0" w:defQFormat="0" w:count="371">
+  <w:latentStyles w:defLockedState="0" w:defUIPriority="99" w:defSemiHidden="0" w:defUnhideWhenUsed="0" w:defQFormat="0" w:count="376">
     <w:lsdException w:name="Normal" w:uiPriority="0" w:qFormat="1"/>
     <w:lsdException w:name="heading 1" w:uiPriority="9" w:qFormat="1"/>
     <w:lsdException w:name="heading 2" w:semiHidden="1" w:uiPriority="9" w:unhideWhenUsed="1" w:qFormat="1"/>
@@ -2087,6 +2080,11 @@
     <w:lsdException w:name="List Table 5 Dark Accent 6" w:uiPriority="50"/>
     <w:lsdException w:name="List Table 6 Colorful Accent 6" w:uiPriority="51"/>
     <w:lsdException w:name="List Table 7 Colorful Accent 6" w:uiPriority="52"/>
+    <w:lsdException w:name="Mention" w:semiHidden="1" w:unhideWhenUsed="1"/>
+    <w:lsdException w:name="Smart Hyperlink" w:semiHidden="1" w:unhideWhenUsed="1"/>
+    <w:lsdException w:name="Hashtag" w:semiHidden="1" w:unhideWhenUsed="1"/>
+    <w:lsdException w:name="Unresolved Mention" w:semiHidden="1" w:unhideWhenUsed="1"/>
+    <w:lsdException w:name="Smart Link" w:semiHidden="1" w:unhideWhenUsed="1"/>
   </w:latentStyles>
   <w:style w:type="paragraph" w:default="1" w:styleId="Normal">
     <w:name w:val="Normal"/>
@@ -2141,8 +2139,8 @@
       <w:u w:val="single"/>
     </w:rPr>
   </w:style>
-  <w:style w:type="character" w:customStyle="1" w:styleId="UnresolvedMention">
-    <w:name w:val="Unresolved Mention"/>
+  <w:style w:type="character" w:customStyle="1" w:styleId="Mencinsinresolver1">
+    <w:name w:val="Mención sin resolver1"/>
     <w:basedOn w:val="Fuentedeprrafopredeter"/>
     <w:uiPriority w:val="99"/>
     <w:semiHidden/>

</xml_diff>